<commit_message>
Report (finished Intro, Background, Algorithm and Code)
- to do parallelisation and performance
- testing
- results
- analysis / conclusions
- students roles
</commit_message>
<xml_diff>
--- a/Region Of Interest.docx
+++ b/Region Of Interest.docx
@@ -10,6 +10,7 @@
           <w:docPartUnique/>
         </w:docPartObj>
       </w:sdtPr>
+      <w:sdtEndPr/>
       <w:sdtContent>
         <w:p>
           <w:r>
@@ -85,6 +86,7 @@
                                   <w:dataBinding w:prefixMappings="xmlns:ns0='http://schemas.openxmlformats.org/package/2006/metadata/core-properties' xmlns:ns1='http://purl.org/dc/elements/1.1/'" w:xpath="/ns0:coreProperties[1]/ns1:subject[1]" w:storeItemID="{6C3C8BC8-F283-45AE-878A-BAB7291924A1}"/>
                                   <w:text/>
                                 </w:sdtPr>
+                                <w:sdtEndPr/>
                                 <w:sdtContent>
                                   <w:p>
                                     <w:pPr>
@@ -242,6 +244,7 @@
                                   <w:dataBinding w:prefixMappings="xmlns:ns0='http://schemas.openxmlformats.org/package/2006/metadata/core-properties' xmlns:ns1='http://purl.org/dc/elements/1.1/'" w:xpath="/ns0:coreProperties[1]/ns1:title[1]" w:storeItemID="{6C3C8BC8-F283-45AE-878A-BAB7291924A1}"/>
                                   <w:text/>
                                 </w:sdtPr>
+                                <w:sdtEndPr/>
                                 <w:sdtContent>
                                   <w:p>
                                     <w:pPr>
@@ -289,6 +292,7 @@
                                   <w:dataBinding w:prefixMappings="xmlns:ns0='http://schemas.microsoft.com/office/2006/coverPageProps'" w:xpath="/ns0:CoverPageProperties[1]/ns0:Abstract[1]" w:storeItemID="{55AF091B-3C7A-41E3-B477-F2FDAA23CFDA}"/>
                                   <w:text/>
                                 </w:sdtPr>
+                                <w:sdtEndPr/>
                                 <w:sdtContent>
                                   <w:p>
                                     <w:pPr>
@@ -19119,8 +19123,6 @@
       <w:r>
         <w:t xml:space="preserve">Currently the time needed to process one image is 45 milliseconds on an i7-1790 CPU @ 3.6 GHz. </w:t>
       </w:r>
-      <w:bookmarkStart w:id="9" w:name="_GoBack"/>
-      <w:bookmarkEnd w:id="9"/>
     </w:p>
     <w:p>
       <w:pPr>
@@ -19855,8 +19857,10 @@
         </w:p>
       </w:sdtContent>
     </w:sdt>
-    <w:p/>
-    <w:p/>
+    <w:p>
+      <w:bookmarkStart w:id="9" w:name="_GoBack"/>
+      <w:bookmarkEnd w:id="9"/>
+    </w:p>
     <w:sectPr>
       <w:endnotePr>
         <w:numFmt w:val="decimal"/>
@@ -22576,7 +22580,7 @@
 </file>
 
 <file path=customXml/itemProps2.xml><?xml version="1.0" encoding="utf-8"?>
-<ds:datastoreItem xmlns:ds="http://schemas.openxmlformats.org/officeDocument/2006/customXml" ds:itemID="{86573343-0877-4E1F-AD1A-97FCEE0F76E7}">
+<ds:datastoreItem xmlns:ds="http://schemas.openxmlformats.org/officeDocument/2006/customXml" ds:itemID="{A935AB46-BF0B-41D1-91D8-CE6D014B43BD}">
   <ds:schemaRefs>
     <ds:schemaRef ds:uri="http://schemas.openxmlformats.org/officeDocument/2006/bibliography"/>
   </ds:schemaRefs>

</xml_diff>